<commit_message>
updated composite test logs
</commit_message>
<xml_diff>
--- a/Aero design/Composite Manufacturing Research/Manufacturing research logs.docx
+++ b/Aero design/Composite Manufacturing Research/Manufacturing research logs.docx
@@ -15,6 +15,8 @@
           <w:docGrid w:linePitch="360"/>
         </w:sectPr>
       </w:pPr>
+      <w:bookmarkStart w:id="2" w:name="_Hlk154604668"/>
+      <w:bookmarkEnd w:id="2"/>
     </w:p>
     <w:p>
       <w:pPr>
@@ -191,10 +193,870 @@
         <w:t>Certain surfaces may not need a release agent, which would be pleasant, since plastic release films require careful constraining to avoid wrinkles. The specific matrix mixture created potent fumes similar to gasoline. More ventilation perhaps. Experiment with humidity exposure in the future. Experiment with laminates and multiple layers of matrix applied at certain time intervals.</w:t>
       </w:r>
     </w:p>
-    <w:p/>
-    <w:p>
-      <w:pPr>
-        <w:pStyle w:val="Heading1"/>
+    <w:p>
+      <w:pPr>
+        <w:pStyle w:val="ListParagraph"/>
+        <w:numPr>
+          <w:ilvl w:val="0"/>
+          <w:numId w:val="1"/>
+        </w:numPr>
+      </w:pPr>
+      <w:r>
+        <w:t>Pictures:</w:t>
+      </w:r>
+    </w:p>
+    <w:p>
+      <w:pPr>
+        <w:ind w:left="360"/>
+      </w:pPr>
+      <w:r>
+        <w:rPr>
+          <w:noProof/>
+        </w:rPr>
+        <w:lastRenderedPageBreak/>
+        <w:drawing>
+          <wp:inline distT="0" distB="0" distL="0" distR="0" wp14:anchorId="7FFD3B44" wp14:editId="4C31E903">
+            <wp:extent cx="3517805" cy="2638542"/>
+            <wp:effectExtent l="1270" t="0" r="8255" b="8255"/>
+            <wp:docPr id="1987354562" name="Picture 4"/>
+            <wp:cNvGraphicFramePr>
+              <a:graphicFrameLocks xmlns:a="http://schemas.openxmlformats.org/drawingml/2006/main" noChangeAspect="1"/>
+            </wp:cNvGraphicFramePr>
+            <a:graphic xmlns:a="http://schemas.openxmlformats.org/drawingml/2006/main">
+              <a:graphicData uri="http://schemas.openxmlformats.org/drawingml/2006/picture">
+                <pic:pic xmlns:pic="http://schemas.openxmlformats.org/drawingml/2006/picture">
+                  <pic:nvPicPr>
+                    <pic:cNvPr id="0" name="Picture 4"/>
+                    <pic:cNvPicPr>
+                      <a:picLocks noChangeAspect="1" noChangeArrowheads="1"/>
+                    </pic:cNvPicPr>
+                  </pic:nvPicPr>
+                  <pic:blipFill>
+                    <a:blip r:embed="rId11" cstate="print">
+                      <a:extLst>
+                        <a:ext uri="{28A0092B-C50C-407E-A947-70E740481C1C}">
+                          <a14:useLocalDpi xmlns:a14="http://schemas.microsoft.com/office/drawing/2010/main" val="0"/>
+                        </a:ext>
+                      </a:extLst>
+                    </a:blip>
+                    <a:srcRect/>
+                    <a:stretch>
+                      <a:fillRect/>
+                    </a:stretch>
+                  </pic:blipFill>
+                  <pic:spPr bwMode="auto">
+                    <a:xfrm rot="5400000">
+                      <a:off x="0" y="0"/>
+                      <a:ext cx="3526135" cy="2644790"/>
+                    </a:xfrm>
+                    <a:prstGeom prst="rect">
+                      <a:avLst/>
+                    </a:prstGeom>
+                    <a:noFill/>
+                    <a:ln>
+                      <a:noFill/>
+                    </a:ln>
+                  </pic:spPr>
+                </pic:pic>
+              </a:graphicData>
+            </a:graphic>
+          </wp:inline>
+        </w:drawing>
+      </w:r>
+      <w:r>
+        <w:rPr>
+          <w:noProof/>
+        </w:rPr>
+        <w:drawing>
+          <wp:inline distT="0" distB="0" distL="0" distR="0" wp14:anchorId="61B96B67" wp14:editId="06A6E87E">
+            <wp:extent cx="2631057" cy="3510797"/>
+            <wp:effectExtent l="0" t="0" r="0" b="0"/>
+            <wp:docPr id="585551823" name="Picture 5"/>
+            <wp:cNvGraphicFramePr>
+              <a:graphicFrameLocks xmlns:a="http://schemas.openxmlformats.org/drawingml/2006/main" noChangeAspect="1"/>
+            </wp:cNvGraphicFramePr>
+            <a:graphic xmlns:a="http://schemas.openxmlformats.org/drawingml/2006/main">
+              <a:graphicData uri="http://schemas.openxmlformats.org/drawingml/2006/picture">
+                <pic:pic xmlns:pic="http://schemas.openxmlformats.org/drawingml/2006/picture">
+                  <pic:nvPicPr>
+                    <pic:cNvPr id="0" name="Picture 5"/>
+                    <pic:cNvPicPr>
+                      <a:picLocks noChangeAspect="1" noChangeArrowheads="1"/>
+                    </pic:cNvPicPr>
+                  </pic:nvPicPr>
+                  <pic:blipFill>
+                    <a:blip r:embed="rId12" cstate="print">
+                      <a:extLst>
+                        <a:ext uri="{28A0092B-C50C-407E-A947-70E740481C1C}">
+                          <a14:useLocalDpi xmlns:a14="http://schemas.microsoft.com/office/drawing/2010/main" val="0"/>
+                        </a:ext>
+                      </a:extLst>
+                    </a:blip>
+                    <a:srcRect/>
+                    <a:stretch>
+                      <a:fillRect/>
+                    </a:stretch>
+                  </pic:blipFill>
+                  <pic:spPr bwMode="auto">
+                    <a:xfrm>
+                      <a:off x="0" y="0"/>
+                      <a:ext cx="2650728" cy="3537045"/>
+                    </a:xfrm>
+                    <a:prstGeom prst="rect">
+                      <a:avLst/>
+                    </a:prstGeom>
+                    <a:noFill/>
+                    <a:ln>
+                      <a:noFill/>
+                    </a:ln>
+                  </pic:spPr>
+                </pic:pic>
+              </a:graphicData>
+            </a:graphic>
+          </wp:inline>
+        </w:drawing>
+      </w:r>
+    </w:p>
+    <w:p>
+      <w:pPr>
+        <w:ind w:left="360"/>
+      </w:pPr>
+    </w:p>
+    <w:p>
+      <w:pPr>
+        <w:pStyle w:val="Heading2"/>
+      </w:pPr>
+      <w:r>
+        <w:t>Test 2 – 12-26-2023</w:t>
+      </w:r>
+    </w:p>
+    <w:p>
+      <w:pPr>
+        <w:pStyle w:val="ListParagraph"/>
+        <w:numPr>
+          <w:ilvl w:val="0"/>
+          <w:numId w:val="1"/>
+        </w:numPr>
+      </w:pPr>
+      <w:r>
+        <w:t>Fiber – Bondo fiberglass by 3M (PN: 20128)</w:t>
+      </w:r>
+    </w:p>
+    <w:p>
+      <w:pPr>
+        <w:pStyle w:val="ListParagraph"/>
+        <w:numPr>
+          <w:ilvl w:val="0"/>
+          <w:numId w:val="1"/>
+        </w:numPr>
+      </w:pPr>
+      <w:r>
+        <w:t>Matrix – Bondo fiberglass resin and hardener combo by 3M (PN: 20124)</w:t>
+      </w:r>
+    </w:p>
+    <w:p>
+      <w:pPr>
+        <w:pStyle w:val="ListParagraph"/>
+        <w:numPr>
+          <w:ilvl w:val="0"/>
+          <w:numId w:val="1"/>
+        </w:numPr>
+      </w:pPr>
+      <w:r>
+        <w:t>Vendor – Home Depot</w:t>
+      </w:r>
+    </w:p>
+    <w:p>
+      <w:pPr>
+        <w:pStyle w:val="ListParagraph"/>
+        <w:numPr>
+          <w:ilvl w:val="0"/>
+          <w:numId w:val="1"/>
+        </w:numPr>
+      </w:pPr>
+      <w:r>
+        <w:t>Description:</w:t>
+      </w:r>
+    </w:p>
+    <w:p>
+      <w:pPr>
+        <w:pStyle w:val="ListParagraph"/>
+        <w:numPr>
+          <w:ilvl w:val="1"/>
+          <w:numId w:val="1"/>
+        </w:numPr>
+      </w:pPr>
+      <w:r>
+        <w:t>This test is a follow-up of Test 1. We are looking to see if the layup will easily release from the mold like in Test 1. There will be a 2</w:t>
+      </w:r>
+      <w:r>
+        <w:rPr>
+          <w:vertAlign w:val="superscript"/>
+        </w:rPr>
+        <w:t>nd</w:t>
+      </w:r>
+      <w:r>
+        <w:t xml:space="preserve"> coat of resin approximately 45 minutes after the first coat. Humidity was measured to be 45% for the first coating and 47% for the 2</w:t>
+      </w:r>
+      <w:r>
+        <w:rPr>
+          <w:vertAlign w:val="superscript"/>
+        </w:rPr>
+        <w:t>nd</w:t>
+      </w:r>
+      <w:r>
+        <w:t xml:space="preserve"> coating. All other facets of test 2 mimic those of test 1.</w:t>
+      </w:r>
+    </w:p>
+    <w:p>
+      <w:pPr>
+        <w:pStyle w:val="ListParagraph"/>
+        <w:numPr>
+          <w:ilvl w:val="1"/>
+          <w:numId w:val="1"/>
+        </w:numPr>
+      </w:pPr>
+      <w:r>
+        <w:t>Extra attention was given to removing small air bubbles that was not given during test 1.</w:t>
+      </w:r>
+      <w:r>
+        <w:t xml:space="preserve"> Not all bubbles could be removed before the end of the time limit however.</w:t>
+      </w:r>
+    </w:p>
+    <w:p>
+      <w:pPr>
+        <w:pStyle w:val="ListParagraph"/>
+        <w:numPr>
+          <w:ilvl w:val="1"/>
+          <w:numId w:val="1"/>
+        </w:numPr>
+      </w:pPr>
+      <w:r>
+        <w:t>After 24 hours on the mold after the 2</w:t>
+      </w:r>
+      <w:r>
+        <w:rPr>
+          <w:vertAlign w:val="superscript"/>
+        </w:rPr>
+        <w:t>nd</w:t>
+      </w:r>
+      <w:r>
+        <w:t xml:space="preserve"> coating, the composite was removed.</w:t>
+      </w:r>
+    </w:p>
+    <w:p>
+      <w:pPr>
+        <w:pStyle w:val="ListParagraph"/>
+        <w:numPr>
+          <w:ilvl w:val="1"/>
+          <w:numId w:val="1"/>
+        </w:numPr>
+      </w:pPr>
+      <w:r>
+        <w:t>It would be interesting to analyze how peeling off the mold affects durability</w:t>
+      </w:r>
+    </w:p>
+    <w:p>
+      <w:pPr>
+        <w:pStyle w:val="ListParagraph"/>
+        <w:numPr>
+          <w:ilvl w:val="2"/>
+          <w:numId w:val="1"/>
+        </w:numPr>
+      </w:pPr>
+      <w:r>
+        <w:t>i.e. does this method result in micro fissures in the composite and if so, what do those micro fissures contribute to yield strength and lifespan?</w:t>
+      </w:r>
+    </w:p>
+    <w:p>
+      <w:pPr>
+        <w:pStyle w:val="ListParagraph"/>
+        <w:numPr>
+          <w:ilvl w:val="1"/>
+          <w:numId w:val="1"/>
+        </w:numPr>
+      </w:pPr>
+      <w:r>
+        <w:t>After removing this mold minor damage was seen on the tape mold. It is worth noting however, that the age of the mold is unknown and the removal method was not optimal.</w:t>
+      </w:r>
+    </w:p>
+    <w:p>
+      <w:pPr>
+        <w:pStyle w:val="ListParagraph"/>
+        <w:numPr>
+          <w:ilvl w:val="0"/>
+          <w:numId w:val="1"/>
+        </w:numPr>
+      </w:pPr>
+      <w:r>
+        <w:t xml:space="preserve">Quality – </w:t>
+      </w:r>
+      <w:r>
+        <w:t>5</w:t>
+      </w:r>
+      <w:r>
+        <w:t>/10</w:t>
+      </w:r>
+    </w:p>
+    <w:p>
+      <w:pPr>
+        <w:pStyle w:val="ListParagraph"/>
+        <w:numPr>
+          <w:ilvl w:val="1"/>
+          <w:numId w:val="1"/>
+        </w:numPr>
+      </w:pPr>
+      <w:r>
+        <w:t>Top surface is very smooth considering no post processing was done (with the exception of the occasional bubble</w:t>
+      </w:r>
+      <w:r>
+        <w:t>).</w:t>
+      </w:r>
+    </w:p>
+    <w:p>
+      <w:pPr>
+        <w:pStyle w:val="ListParagraph"/>
+        <w:numPr>
+          <w:ilvl w:val="1"/>
+          <w:numId w:val="1"/>
+        </w:numPr>
+      </w:pPr>
+      <w:r>
+        <w:t>The bottom surface is relatively smooth but would require some post-processing to remove markings left by the tape edges and imperfections covering the mold. For wings only experiencing positive AOA this probably would not affect performance much.</w:t>
+      </w:r>
+    </w:p>
+    <w:p>
+      <w:pPr>
+        <w:pStyle w:val="ListParagraph"/>
+        <w:numPr>
+          <w:ilvl w:val="1"/>
+          <w:numId w:val="1"/>
+        </w:numPr>
+      </w:pPr>
+      <w:r>
+        <w:lastRenderedPageBreak/>
+        <w:t>Test 2 is stiffer than test 1 but not by much. It cannot support its own weight when cantilevered unless occasional wing ribs are in place to keep the surface curved.</w:t>
+      </w:r>
+      <w:r>
+        <w:t xml:space="preserve"> A sturdy flat wing spar may also allow it to hold its shape, but it doesn’t matter much because neither solution is likely to make it flight worthy by itself.</w:t>
+      </w:r>
+    </w:p>
+    <w:p>
+      <w:pPr>
+        <w:pStyle w:val="ListParagraph"/>
+        <w:numPr>
+          <w:ilvl w:val="0"/>
+          <w:numId w:val="1"/>
+        </w:numPr>
+      </w:pPr>
+      <w:r>
+        <w:t>Lessons learned:</w:t>
+      </w:r>
+    </w:p>
+    <w:p>
+      <w:pPr>
+        <w:pStyle w:val="ListParagraph"/>
+        <w:numPr>
+          <w:ilvl w:val="1"/>
+          <w:numId w:val="1"/>
+        </w:numPr>
+      </w:pPr>
+      <w:r>
+        <w:t>Volumetric measurement capability or a mass ratio would be nice for this specific mixture so I don’t have to count large number of drops.</w:t>
+      </w:r>
+    </w:p>
+    <w:p>
+      <w:pPr>
+        <w:pStyle w:val="ListParagraph"/>
+        <w:numPr>
+          <w:ilvl w:val="1"/>
+          <w:numId w:val="1"/>
+        </w:numPr>
+      </w:pPr>
+      <w:r>
+        <w:t>Stiffness comes in diminishing returns.</w:t>
+      </w:r>
+    </w:p>
+    <w:p>
+      <w:pPr>
+        <w:pStyle w:val="ListParagraph"/>
+        <w:numPr>
+          <w:ilvl w:val="1"/>
+          <w:numId w:val="1"/>
+        </w:numPr>
+      </w:pPr>
+      <w:r>
+        <w:t>Certain tapes do create reusable molds but you have to be careful not to damage the tape while removing the mold.</w:t>
+      </w:r>
+    </w:p>
+    <w:p>
+      <w:pPr>
+        <w:pStyle w:val="ListParagraph"/>
+        <w:numPr>
+          <w:ilvl w:val="1"/>
+          <w:numId w:val="1"/>
+        </w:numPr>
+      </w:pPr>
+      <w:r>
+        <w:t>A better method of removing air bubbles is needed.</w:t>
+      </w:r>
+    </w:p>
+    <w:p>
+      <w:pPr>
+        <w:pStyle w:val="ListParagraph"/>
+        <w:numPr>
+          <w:ilvl w:val="1"/>
+          <w:numId w:val="1"/>
+        </w:numPr>
+      </w:pPr>
+      <w:r>
+        <w:t>Test 3 may be a good time to try carbon fiber or a laminate to attempt to increase stiffness.</w:t>
+      </w:r>
+    </w:p>
+    <w:p>
+      <w:pPr>
+        <w:pStyle w:val="ListParagraph"/>
+        <w:numPr>
+          <w:ilvl w:val="0"/>
+          <w:numId w:val="1"/>
+        </w:numPr>
+      </w:pPr>
+      <w:r>
+        <w:t>Notes:</w:t>
+      </w:r>
+    </w:p>
+    <w:p>
+      <w:pPr>
+        <w:pStyle w:val="ListParagraph"/>
+        <w:numPr>
+          <w:ilvl w:val="1"/>
+          <w:numId w:val="1"/>
+        </w:numPr>
+      </w:pPr>
+      <w:r>
+        <w:t>TC</w:t>
+      </w:r>
+    </w:p>
+    <w:p>
+      <w:pPr>
+        <w:pStyle w:val="ListParagraph"/>
+        <w:numPr>
+          <w:ilvl w:val="2"/>
+          <w:numId w:val="1"/>
+        </w:numPr>
+      </w:pPr>
+      <w:proofErr w:type="spellStart"/>
+      <w:r>
+        <w:t>frekote</w:t>
+      </w:r>
+      <w:proofErr w:type="spellEnd"/>
+      <w:r>
+        <w:t xml:space="preserve"> – 770nc</w:t>
+      </w:r>
+    </w:p>
+    <w:p>
+      <w:pPr>
+        <w:pStyle w:val="ListParagraph"/>
+        <w:numPr>
+          <w:ilvl w:val="3"/>
+          <w:numId w:val="1"/>
+        </w:numPr>
+      </w:pPr>
+      <w:r>
+        <w:t xml:space="preserve">release agent </w:t>
+      </w:r>
+      <w:r>
+        <w:t>–</w:t>
+      </w:r>
+      <w:r>
+        <w:t xml:space="preserve"> spray</w:t>
+      </w:r>
+    </w:p>
+    <w:p>
+      <w:pPr>
+        <w:pStyle w:val="ListParagraph"/>
+        <w:numPr>
+          <w:ilvl w:val="1"/>
+          <w:numId w:val="1"/>
+        </w:numPr>
+      </w:pPr>
+      <w:r>
+        <w:t>AP</w:t>
+      </w:r>
+    </w:p>
+    <w:p>
+      <w:pPr>
+        <w:pStyle w:val="ListParagraph"/>
+        <w:numPr>
+          <w:ilvl w:val="2"/>
+          <w:numId w:val="1"/>
+        </w:numPr>
+      </w:pPr>
+      <w:r>
+        <w:t>Maybe need a curing oven?</w:t>
+      </w:r>
+    </w:p>
+    <w:p>
+      <w:pPr>
+        <w:pStyle w:val="ListParagraph"/>
+        <w:numPr>
+          <w:ilvl w:val="1"/>
+          <w:numId w:val="1"/>
+        </w:numPr>
+      </w:pPr>
+      <w:r>
+        <w:t>DT</w:t>
+      </w:r>
+    </w:p>
+    <w:p>
+      <w:pPr>
+        <w:pStyle w:val="ListParagraph"/>
+        <w:numPr>
+          <w:ilvl w:val="2"/>
+          <w:numId w:val="1"/>
+        </w:numPr>
+      </w:pPr>
+    </w:p>
+    <w:p>
+      <w:pPr>
+        <w:pStyle w:val="ListParagraph"/>
+        <w:numPr>
+          <w:ilvl w:val="0"/>
+          <w:numId w:val="1"/>
+        </w:numPr>
+      </w:pPr>
+      <w:r>
+        <w:t>Pictures:</w:t>
+      </w:r>
+    </w:p>
+    <w:p>
+      <w:pPr>
+        <w:ind w:left="360"/>
+      </w:pPr>
+      <w:r>
+        <w:rPr>
+          <w:noProof/>
+        </w:rPr>
+        <w:lastRenderedPageBreak/>
+        <w:drawing>
+          <wp:inline distT="0" distB="0" distL="0" distR="0" wp14:anchorId="4918D5CB" wp14:editId="342D4AB4">
+            <wp:extent cx="2411526" cy="3510951"/>
+            <wp:effectExtent l="0" t="0" r="8255" b="0"/>
+            <wp:docPr id="991117811" name="Picture 1"/>
+            <wp:cNvGraphicFramePr>
+              <a:graphicFrameLocks xmlns:a="http://schemas.openxmlformats.org/drawingml/2006/main" noChangeAspect="1"/>
+            </wp:cNvGraphicFramePr>
+            <a:graphic xmlns:a="http://schemas.openxmlformats.org/drawingml/2006/main">
+              <a:graphicData uri="http://schemas.openxmlformats.org/drawingml/2006/picture">
+                <pic:pic xmlns:pic="http://schemas.openxmlformats.org/drawingml/2006/picture">
+                  <pic:nvPicPr>
+                    <pic:cNvPr id="0" name="Picture 1"/>
+                    <pic:cNvPicPr>
+                      <a:picLocks noChangeAspect="1" noChangeArrowheads="1"/>
+                    </pic:cNvPicPr>
+                  </pic:nvPicPr>
+                  <pic:blipFill rotWithShape="1">
+                    <a:blip r:embed="rId13">
+                      <a:extLst>
+                        <a:ext uri="{28A0092B-C50C-407E-A947-70E740481C1C}">
+                          <a14:useLocalDpi xmlns:a14="http://schemas.microsoft.com/office/drawing/2010/main" val="0"/>
+                        </a:ext>
+                      </a:extLst>
+                    </a:blip>
+                    <a:srcRect l="12501" t="22222" r="23397" b="7838"/>
+                    <a:stretch/>
+                  </pic:blipFill>
+                  <pic:spPr bwMode="auto">
+                    <a:xfrm>
+                      <a:off x="0" y="0"/>
+                      <a:ext cx="2419266" cy="3522220"/>
+                    </a:xfrm>
+                    <a:prstGeom prst="rect">
+                      <a:avLst/>
+                    </a:prstGeom>
+                    <a:noFill/>
+                    <a:ln>
+                      <a:noFill/>
+                    </a:ln>
+                    <a:extLst>
+                      <a:ext uri="{53640926-AAD7-44D8-BBD7-CCE9431645EC}">
+                        <a14:shadowObscured xmlns:a14="http://schemas.microsoft.com/office/drawing/2010/main"/>
+                      </a:ext>
+                    </a:extLst>
+                  </pic:spPr>
+                </pic:pic>
+              </a:graphicData>
+            </a:graphic>
+          </wp:inline>
+        </w:drawing>
+      </w:r>
+      <w:r>
+        <w:rPr>
+          <w:noProof/>
+        </w:rPr>
+        <w:drawing>
+          <wp:inline distT="0" distB="0" distL="0" distR="0" wp14:anchorId="0C3C3575" wp14:editId="348FAB2F">
+            <wp:extent cx="3503462" cy="2725088"/>
+            <wp:effectExtent l="8255" t="0" r="0" b="0"/>
+            <wp:docPr id="1848592360" name="Picture 2"/>
+            <wp:cNvGraphicFramePr>
+              <a:graphicFrameLocks xmlns:a="http://schemas.openxmlformats.org/drawingml/2006/main" noChangeAspect="1"/>
+            </wp:cNvGraphicFramePr>
+            <a:graphic xmlns:a="http://schemas.openxmlformats.org/drawingml/2006/main">
+              <a:graphicData uri="http://schemas.openxmlformats.org/drawingml/2006/picture">
+                <pic:pic xmlns:pic="http://schemas.openxmlformats.org/drawingml/2006/picture">
+                  <pic:nvPicPr>
+                    <pic:cNvPr id="0" name="Picture 2"/>
+                    <pic:cNvPicPr>
+                      <a:picLocks noChangeAspect="1" noChangeArrowheads="1"/>
+                    </pic:cNvPicPr>
+                  </pic:nvPicPr>
+                  <pic:blipFill rotWithShape="1">
+                    <a:blip r:embed="rId14" cstate="print">
+                      <a:extLst>
+                        <a:ext uri="{28A0092B-C50C-407E-A947-70E740481C1C}">
+                          <a14:useLocalDpi xmlns:a14="http://schemas.microsoft.com/office/drawing/2010/main" val="0"/>
+                        </a:ext>
+                      </a:extLst>
+                    </a:blip>
+                    <a:srcRect l="19591" t="16614"/>
+                    <a:stretch/>
+                  </pic:blipFill>
+                  <pic:spPr bwMode="auto">
+                    <a:xfrm rot="5400000">
+                      <a:off x="0" y="0"/>
+                      <a:ext cx="3520361" cy="2738232"/>
+                    </a:xfrm>
+                    <a:prstGeom prst="rect">
+                      <a:avLst/>
+                    </a:prstGeom>
+                    <a:noFill/>
+                    <a:ln>
+                      <a:noFill/>
+                    </a:ln>
+                    <a:extLst>
+                      <a:ext uri="{53640926-AAD7-44D8-BBD7-CCE9431645EC}">
+                        <a14:shadowObscured xmlns:a14="http://schemas.microsoft.com/office/drawing/2010/main"/>
+                      </a:ext>
+                    </a:extLst>
+                  </pic:spPr>
+                </pic:pic>
+              </a:graphicData>
+            </a:graphic>
+          </wp:inline>
+        </w:drawing>
+      </w:r>
+      <w:r>
+        <w:rPr>
+          <w:noProof/>
+        </w:rPr>
+        <w:drawing>
+          <wp:inline distT="0" distB="0" distL="0" distR="0" wp14:anchorId="028FCF11" wp14:editId="6EFE805F">
+            <wp:extent cx="5149970" cy="3862753"/>
+            <wp:effectExtent l="0" t="0" r="0" b="4445"/>
+            <wp:docPr id="112302111" name="Picture 3"/>
+            <wp:cNvGraphicFramePr>
+              <a:graphicFrameLocks xmlns:a="http://schemas.openxmlformats.org/drawingml/2006/main" noChangeAspect="1"/>
+            </wp:cNvGraphicFramePr>
+            <a:graphic xmlns:a="http://schemas.openxmlformats.org/drawingml/2006/main">
+              <a:graphicData uri="http://schemas.openxmlformats.org/drawingml/2006/picture">
+                <pic:pic xmlns:pic="http://schemas.openxmlformats.org/drawingml/2006/picture">
+                  <pic:nvPicPr>
+                    <pic:cNvPr id="0" name="Picture 3"/>
+                    <pic:cNvPicPr>
+                      <a:picLocks noChangeAspect="1" noChangeArrowheads="1"/>
+                    </pic:cNvPicPr>
+                  </pic:nvPicPr>
+                  <pic:blipFill>
+                    <a:blip r:embed="rId15" cstate="print">
+                      <a:extLst>
+                        <a:ext uri="{28A0092B-C50C-407E-A947-70E740481C1C}">
+                          <a14:useLocalDpi xmlns:a14="http://schemas.microsoft.com/office/drawing/2010/main" val="0"/>
+                        </a:ext>
+                      </a:extLst>
+                    </a:blip>
+                    <a:srcRect/>
+                    <a:stretch>
+                      <a:fillRect/>
+                    </a:stretch>
+                  </pic:blipFill>
+                  <pic:spPr bwMode="auto">
+                    <a:xfrm>
+                      <a:off x="0" y="0"/>
+                      <a:ext cx="5196680" cy="3897788"/>
+                    </a:xfrm>
+                    <a:prstGeom prst="rect">
+                      <a:avLst/>
+                    </a:prstGeom>
+                    <a:noFill/>
+                    <a:ln>
+                      <a:noFill/>
+                    </a:ln>
+                  </pic:spPr>
+                </pic:pic>
+              </a:graphicData>
+            </a:graphic>
+          </wp:inline>
+        </w:drawing>
+      </w:r>
+    </w:p>
+    <w:p>
+      <w:pPr>
+        <w:ind w:left="360"/>
+      </w:pPr>
+    </w:p>
+    <w:p>
+      <w:pPr>
+        <w:pStyle w:val="Heading2"/>
+      </w:pPr>
+      <w:r>
+        <w:t xml:space="preserve">Test 3 – </w:t>
+      </w:r>
+      <w:r>
+        <w:t>12/27/2023</w:t>
+      </w:r>
+    </w:p>
+    <w:p>
+      <w:pPr>
+        <w:pStyle w:val="ListParagraph"/>
+        <w:numPr>
+          <w:ilvl w:val="0"/>
+          <w:numId w:val="2"/>
+        </w:numPr>
+      </w:pPr>
+      <w:r>
+        <w:t>Fiber – Bondo fiberglass by 3M (PN: 20128)</w:t>
+      </w:r>
+    </w:p>
+    <w:p>
+      <w:pPr>
+        <w:pStyle w:val="ListParagraph"/>
+        <w:numPr>
+          <w:ilvl w:val="0"/>
+          <w:numId w:val="2"/>
+        </w:numPr>
+      </w:pPr>
+      <w:r>
+        <w:lastRenderedPageBreak/>
+        <w:t>Matrix – Bondo fiberglass resin and hardener combo by 3M (PN: 20124)</w:t>
+      </w:r>
+    </w:p>
+    <w:p>
+      <w:pPr>
+        <w:pStyle w:val="ListParagraph"/>
+        <w:numPr>
+          <w:ilvl w:val="0"/>
+          <w:numId w:val="2"/>
+        </w:numPr>
+      </w:pPr>
+      <w:r>
+        <w:t>Vendor – Home Depot</w:t>
+      </w:r>
+    </w:p>
+    <w:p>
+      <w:pPr>
+        <w:pStyle w:val="ListParagraph"/>
+        <w:numPr>
+          <w:ilvl w:val="0"/>
+          <w:numId w:val="2"/>
+        </w:numPr>
+      </w:pPr>
+      <w:r>
+        <w:t>Description:</w:t>
+      </w:r>
+    </w:p>
+    <w:p>
+      <w:pPr>
+        <w:pStyle w:val="ListParagraph"/>
+        <w:numPr>
+          <w:ilvl w:val="1"/>
+          <w:numId w:val="2"/>
+        </w:numPr>
+      </w:pPr>
+      <w:r>
+        <w:t>Unrelated to tests 1 and 2. This test is judging the releasability of the existing composite chemicals from Bazic sealing tape. The mold is a flat plate made of foamboard covered in non-overlapping sealing tape.</w:t>
+      </w:r>
+    </w:p>
+    <w:p>
+      <w:pPr>
+        <w:pStyle w:val="ListParagraph"/>
+        <w:numPr>
+          <w:ilvl w:val="2"/>
+          <w:numId w:val="2"/>
+        </w:numPr>
+      </w:pPr>
+      <w:r>
+        <w:t>This tape might be cheaper than PVA plastic film and its adhesive so I can strictly fit it to my mold surfaces.</w:t>
+      </w:r>
+    </w:p>
+    <w:p>
+      <w:pPr>
+        <w:pStyle w:val="ListParagraph"/>
+        <w:numPr>
+          <w:ilvl w:val="1"/>
+          <w:numId w:val="2"/>
+        </w:numPr>
+      </w:pPr>
+      <w:r>
+        <w:t>This test is also judging how well smooth printed PLA bonds to fiberglass surfaces during the curing process. A dummy print was placed onto the fiberglass and resin right after applying the resin.</w:t>
+      </w:r>
+    </w:p>
+    <w:p>
+      <w:pPr>
+        <w:pStyle w:val="ListParagraph"/>
+        <w:numPr>
+          <w:ilvl w:val="0"/>
+          <w:numId w:val="2"/>
+        </w:numPr>
+      </w:pPr>
+      <w:r>
+        <w:t>Quality – /10</w:t>
+      </w:r>
+    </w:p>
+    <w:p>
+      <w:pPr>
+        <w:pStyle w:val="ListParagraph"/>
+        <w:numPr>
+          <w:ilvl w:val="1"/>
+          <w:numId w:val="2"/>
+        </w:numPr>
+      </w:pPr>
+    </w:p>
+    <w:p>
+      <w:pPr>
+        <w:pStyle w:val="ListParagraph"/>
+        <w:numPr>
+          <w:ilvl w:val="0"/>
+          <w:numId w:val="2"/>
+        </w:numPr>
+      </w:pPr>
+      <w:r>
+        <w:t>Lessons learned:</w:t>
+      </w:r>
+    </w:p>
+    <w:p>
+      <w:pPr>
+        <w:pStyle w:val="ListParagraph"/>
+        <w:numPr>
+          <w:ilvl w:val="1"/>
+          <w:numId w:val="2"/>
+        </w:numPr>
+      </w:pPr>
+    </w:p>
+    <w:p>
+      <w:pPr>
+        <w:pStyle w:val="ListParagraph"/>
+        <w:numPr>
+          <w:ilvl w:val="0"/>
+          <w:numId w:val="2"/>
+        </w:numPr>
+      </w:pPr>
+      <w:r>
+        <w:t>Pictures:</w:t>
+      </w:r>
+    </w:p>
+    <w:p>
+      <w:pPr>
         <w:sectPr>
           <w:type w:val="continuous"/>
           <w:pgSz w:w="12240" w:h="15840" w:code="1"/>
@@ -203,6 +1065,112 @@
           <w:docGrid w:linePitch="360"/>
         </w:sectPr>
       </w:pPr>
+      <w:r>
+        <w:rPr>
+          <w:noProof/>
+        </w:rPr>
+        <w:drawing>
+          <wp:inline distT="0" distB="0" distL="0" distR="0" wp14:anchorId="283E51C1" wp14:editId="2E12D768">
+            <wp:extent cx="3949553" cy="2962376"/>
+            <wp:effectExtent l="0" t="1905" r="0" b="0"/>
+            <wp:docPr id="946966837" name="Picture 8"/>
+            <wp:cNvGraphicFramePr>
+              <a:graphicFrameLocks xmlns:a="http://schemas.openxmlformats.org/drawingml/2006/main" noChangeAspect="1"/>
+            </wp:cNvGraphicFramePr>
+            <a:graphic xmlns:a="http://schemas.openxmlformats.org/drawingml/2006/main">
+              <a:graphicData uri="http://schemas.openxmlformats.org/drawingml/2006/picture">
+                <pic:pic xmlns:pic="http://schemas.openxmlformats.org/drawingml/2006/picture">
+                  <pic:nvPicPr>
+                    <pic:cNvPr id="0" name="Picture 8"/>
+                    <pic:cNvPicPr>
+                      <a:picLocks noChangeAspect="1" noChangeArrowheads="1"/>
+                    </pic:cNvPicPr>
+                  </pic:nvPicPr>
+                  <pic:blipFill>
+                    <a:blip r:embed="rId16" cstate="print">
+                      <a:extLst>
+                        <a:ext uri="{28A0092B-C50C-407E-A947-70E740481C1C}">
+                          <a14:useLocalDpi xmlns:a14="http://schemas.microsoft.com/office/drawing/2010/main" val="0"/>
+                        </a:ext>
+                      </a:extLst>
+                    </a:blip>
+                    <a:srcRect/>
+                    <a:stretch>
+                      <a:fillRect/>
+                    </a:stretch>
+                  </pic:blipFill>
+                  <pic:spPr bwMode="auto">
+                    <a:xfrm rot="5400000">
+                      <a:off x="0" y="0"/>
+                      <a:ext cx="3972777" cy="2979795"/>
+                    </a:xfrm>
+                    <a:prstGeom prst="rect">
+                      <a:avLst/>
+                    </a:prstGeom>
+                    <a:noFill/>
+                    <a:ln>
+                      <a:noFill/>
+                    </a:ln>
+                  </pic:spPr>
+                </pic:pic>
+              </a:graphicData>
+            </a:graphic>
+          </wp:inline>
+        </w:drawing>
+      </w:r>
+      <w:r>
+        <w:rPr>
+          <w:noProof/>
+        </w:rPr>
+        <w:drawing>
+          <wp:inline distT="0" distB="0" distL="0" distR="0" wp14:anchorId="325202DE" wp14:editId="677C7EA1">
+            <wp:extent cx="3950692" cy="2963230"/>
+            <wp:effectExtent l="0" t="1587" r="0" b="0"/>
+            <wp:docPr id="1239184655" name="Picture 9"/>
+            <wp:cNvGraphicFramePr>
+              <a:graphicFrameLocks xmlns:a="http://schemas.openxmlformats.org/drawingml/2006/main" noChangeAspect="1"/>
+            </wp:cNvGraphicFramePr>
+            <a:graphic xmlns:a="http://schemas.openxmlformats.org/drawingml/2006/main">
+              <a:graphicData uri="http://schemas.openxmlformats.org/drawingml/2006/picture">
+                <pic:pic xmlns:pic="http://schemas.openxmlformats.org/drawingml/2006/picture">
+                  <pic:nvPicPr>
+                    <pic:cNvPr id="0" name="Picture 9"/>
+                    <pic:cNvPicPr>
+                      <a:picLocks noChangeAspect="1" noChangeArrowheads="1"/>
+                    </pic:cNvPicPr>
+                  </pic:nvPicPr>
+                  <pic:blipFill>
+                    <a:blip r:embed="rId17" cstate="print">
+                      <a:extLst>
+                        <a:ext uri="{28A0092B-C50C-407E-A947-70E740481C1C}">
+                          <a14:useLocalDpi xmlns:a14="http://schemas.microsoft.com/office/drawing/2010/main" val="0"/>
+                        </a:ext>
+                      </a:extLst>
+                    </a:blip>
+                    <a:srcRect/>
+                    <a:stretch>
+                      <a:fillRect/>
+                    </a:stretch>
+                  </pic:blipFill>
+                  <pic:spPr bwMode="auto">
+                    <a:xfrm rot="5400000">
+                      <a:off x="0" y="0"/>
+                      <a:ext cx="3960110" cy="2970294"/>
+                    </a:xfrm>
+                    <a:prstGeom prst="rect">
+                      <a:avLst/>
+                    </a:prstGeom>
+                    <a:noFill/>
+                    <a:ln>
+                      <a:noFill/>
+                    </a:ln>
+                  </pic:spPr>
+                </pic:pic>
+              </a:graphicData>
+            </a:graphic>
+          </wp:inline>
+        </w:drawing>
+      </w:r>
     </w:p>
     <w:p/>
     <w:sectPr>
@@ -765,7 +1733,7 @@
         <w:rFonts w:ascii="Courier New" w:hAnsi="Courier New" w:cs="Courier New" w:hint="default"/>
       </w:rPr>
     </w:lvl>
-    <w:lvl w:ilvl="2" w:tplc="04090005" w:tentative="1">
+    <w:lvl w:ilvl="2" w:tplc="04090005">
       <w:start w:val="1"/>
       <w:numFmt w:val="bullet"/>
       <w:lvlText w:val=""/>
@@ -777,7 +1745,7 @@
         <w:rFonts w:ascii="Wingdings" w:hAnsi="Wingdings" w:hint="default"/>
       </w:rPr>
     </w:lvl>
-    <w:lvl w:ilvl="3" w:tplc="04090001" w:tentative="1">
+    <w:lvl w:ilvl="3" w:tplc="04090001">
       <w:start w:val="1"/>
       <w:numFmt w:val="bullet"/>
       <w:lvlText w:val=""/>
@@ -850,8 +1818,124 @@
       </w:rPr>
     </w:lvl>
   </w:abstractNum>
+  <w:abstractNum w:abstractNumId="1" w15:restartNumberingAfterBreak="0">
+    <w:nsid w:val="7F2921A0"/>
+    <w:multiLevelType w:val="hybridMultilevel"/>
+    <w:tmpl w:val="3EAEE844"/>
+    <w:lvl w:ilvl="0" w:tplc="04090001">
+      <w:start w:val="1"/>
+      <w:numFmt w:val="bullet"/>
+      <w:lvlText w:val=""/>
+      <w:lvlJc w:val="left"/>
+      <w:pPr>
+        <w:ind w:left="774" w:hanging="360"/>
+      </w:pPr>
+      <w:rPr>
+        <w:rFonts w:ascii="Symbol" w:hAnsi="Symbol" w:hint="default"/>
+      </w:rPr>
+    </w:lvl>
+    <w:lvl w:ilvl="1" w:tplc="04090003">
+      <w:start w:val="1"/>
+      <w:numFmt w:val="bullet"/>
+      <w:lvlText w:val="o"/>
+      <w:lvlJc w:val="left"/>
+      <w:pPr>
+        <w:ind w:left="1494" w:hanging="360"/>
+      </w:pPr>
+      <w:rPr>
+        <w:rFonts w:ascii="Courier New" w:hAnsi="Courier New" w:cs="Courier New" w:hint="default"/>
+      </w:rPr>
+    </w:lvl>
+    <w:lvl w:ilvl="2" w:tplc="04090005">
+      <w:start w:val="1"/>
+      <w:numFmt w:val="bullet"/>
+      <w:lvlText w:val=""/>
+      <w:lvlJc w:val="left"/>
+      <w:pPr>
+        <w:ind w:left="2214" w:hanging="360"/>
+      </w:pPr>
+      <w:rPr>
+        <w:rFonts w:ascii="Wingdings" w:hAnsi="Wingdings" w:hint="default"/>
+      </w:rPr>
+    </w:lvl>
+    <w:lvl w:ilvl="3" w:tplc="04090001">
+      <w:start w:val="1"/>
+      <w:numFmt w:val="bullet"/>
+      <w:lvlText w:val=""/>
+      <w:lvlJc w:val="left"/>
+      <w:pPr>
+        <w:ind w:left="2934" w:hanging="360"/>
+      </w:pPr>
+      <w:rPr>
+        <w:rFonts w:ascii="Symbol" w:hAnsi="Symbol" w:hint="default"/>
+      </w:rPr>
+    </w:lvl>
+    <w:lvl w:ilvl="4" w:tplc="04090003" w:tentative="1">
+      <w:start w:val="1"/>
+      <w:numFmt w:val="bullet"/>
+      <w:lvlText w:val="o"/>
+      <w:lvlJc w:val="left"/>
+      <w:pPr>
+        <w:ind w:left="3654" w:hanging="360"/>
+      </w:pPr>
+      <w:rPr>
+        <w:rFonts w:ascii="Courier New" w:hAnsi="Courier New" w:cs="Courier New" w:hint="default"/>
+      </w:rPr>
+    </w:lvl>
+    <w:lvl w:ilvl="5" w:tplc="04090005" w:tentative="1">
+      <w:start w:val="1"/>
+      <w:numFmt w:val="bullet"/>
+      <w:lvlText w:val=""/>
+      <w:lvlJc w:val="left"/>
+      <w:pPr>
+        <w:ind w:left="4374" w:hanging="360"/>
+      </w:pPr>
+      <w:rPr>
+        <w:rFonts w:ascii="Wingdings" w:hAnsi="Wingdings" w:hint="default"/>
+      </w:rPr>
+    </w:lvl>
+    <w:lvl w:ilvl="6" w:tplc="04090001" w:tentative="1">
+      <w:start w:val="1"/>
+      <w:numFmt w:val="bullet"/>
+      <w:lvlText w:val=""/>
+      <w:lvlJc w:val="left"/>
+      <w:pPr>
+        <w:ind w:left="5094" w:hanging="360"/>
+      </w:pPr>
+      <w:rPr>
+        <w:rFonts w:ascii="Symbol" w:hAnsi="Symbol" w:hint="default"/>
+      </w:rPr>
+    </w:lvl>
+    <w:lvl w:ilvl="7" w:tplc="04090003" w:tentative="1">
+      <w:start w:val="1"/>
+      <w:numFmt w:val="bullet"/>
+      <w:lvlText w:val="o"/>
+      <w:lvlJc w:val="left"/>
+      <w:pPr>
+        <w:ind w:left="5814" w:hanging="360"/>
+      </w:pPr>
+      <w:rPr>
+        <w:rFonts w:ascii="Courier New" w:hAnsi="Courier New" w:cs="Courier New" w:hint="default"/>
+      </w:rPr>
+    </w:lvl>
+    <w:lvl w:ilvl="8" w:tplc="04090005" w:tentative="1">
+      <w:start w:val="1"/>
+      <w:numFmt w:val="bullet"/>
+      <w:lvlText w:val=""/>
+      <w:lvlJc w:val="left"/>
+      <w:pPr>
+        <w:ind w:left="6534" w:hanging="360"/>
+      </w:pPr>
+      <w:rPr>
+        <w:rFonts w:ascii="Wingdings" w:hAnsi="Wingdings" w:hint="default"/>
+      </w:rPr>
+    </w:lvl>
+  </w:abstractNum>
   <w:num w:numId="1" w16cid:durableId="1016806080">
     <w:abstractNumId w:val="0"/>
+  </w:num>
+  <w:num w:numId="2" w16cid:durableId="810705746">
+    <w:abstractNumId w:val="1"/>
   </w:num>
 </w:numbering>
 </file>
@@ -1558,7 +2642,10 @@
   </w:compat>
   <w:rsids>
     <w:rsidRoot w:val="008933DC"/>
+    <w:rsid w:val="003B5222"/>
     <w:rsid w:val="008933DC"/>
+    <w:rsid w:val="00A51685"/>
+    <w:rsid w:val="00AD2DB1"/>
   </w:rsids>
   <m:mathPr>
     <m:mathFont m:val="Cambria Math"/>
@@ -2330,10 +3417,6 @@
 </file>
 
 <file path=customXml/item1.xml><?xml version="1.0" encoding="utf-8"?>
-<b:Sources xmlns:b="http://schemas.openxmlformats.org/officeDocument/2006/bibliography" xmlns="http://schemas.openxmlformats.org/officeDocument/2006/bibliography" SelectedStyle="\APASixthEditionOfficeOnline.xsl" StyleName="APA" Version="6"/>
-</file>
-
-<file path=customXml/item2.xml><?xml version="1.0" encoding="utf-8"?>
 <CoverPageProperties xmlns="http://schemas.microsoft.com/office/2006/coverPageProps">
   <PublishDate>2023-12-17T00:00:00</PublishDate>
   <Abstract/>
@@ -2344,18 +3427,22 @@
 </CoverPageProperties>
 </file>
 
+<file path=customXml/item2.xml><?xml version="1.0" encoding="utf-8"?>
+<b:Sources xmlns:b="http://schemas.openxmlformats.org/officeDocument/2006/bibliography" xmlns="http://schemas.openxmlformats.org/officeDocument/2006/bibliography" SelectedStyle="\APASixthEditionOfficeOnline.xsl" StyleName="APA" Version="6"/>
+</file>
+
 <file path=customXml/itemProps1.xml><?xml version="1.0" encoding="utf-8"?>
+<ds:datastoreItem xmlns:ds="http://schemas.openxmlformats.org/officeDocument/2006/customXml" ds:itemID="{55AF091B-3C7A-41E3-B477-F2FDAA23CFDA}">
+  <ds:schemaRefs>
+    <ds:schemaRef ds:uri="http://schemas.microsoft.com/office/2006/coverPageProps"/>
+  </ds:schemaRefs>
+</ds:datastoreItem>
+</file>
+
+<file path=customXml/itemProps2.xml><?xml version="1.0" encoding="utf-8"?>
 <ds:datastoreItem xmlns:ds="http://schemas.openxmlformats.org/officeDocument/2006/customXml" ds:itemID="{A5DCE964-0FB1-46B8-B3A2-37E6FFA988CE}">
   <ds:schemaRefs>
     <ds:schemaRef ds:uri="http://schemas.openxmlformats.org/officeDocument/2006/bibliography"/>
   </ds:schemaRefs>
 </ds:datastoreItem>
-</file>
-
-<file path=customXml/itemProps2.xml><?xml version="1.0" encoding="utf-8"?>
-<ds:datastoreItem xmlns:ds="http://schemas.openxmlformats.org/officeDocument/2006/customXml" ds:itemID="{55AF091B-3C7A-41E3-B477-F2FDAA23CFDA}">
-  <ds:schemaRefs>
-    <ds:schemaRef ds:uri="http://schemas.microsoft.com/office/2006/coverPageProps"/>
-  </ds:schemaRefs>
-</ds:datastoreItem>
 </file>
</xml_diff>